<commit_message>
fix : update facture_txt
</commit_message>
<xml_diff>
--- a/facture.docx
+++ b/facture.docx
@@ -17,7 +17,28 @@
     </w:p>
     <w:p>
       <w:r>
-        <w:t>Total général : 0 €.</w:t>
+        <w:t xml:space="preserve">Bonbons, </w:t>
+        <w:br/>
+        <w:t xml:space="preserve"> - Quantité : 2, Prix unitaire : 150€, Total : 300€</w:t>
+      </w:r>
+    </w:p>
+    <w:p>
+      <w:r>
+        <w:t xml:space="preserve">Biscuits, </w:t>
+        <w:br/>
+        <w:t xml:space="preserve"> - Quantité : 2, Prix unitaire : 200€, Total : 400€</w:t>
+      </w:r>
+    </w:p>
+    <w:p>
+      <w:r>
+        <w:t xml:space="preserve">Laits, </w:t>
+        <w:br/>
+        <w:t xml:space="preserve"> - Quantité : 3, Prix unitaire : 100€, Total : 300€</w:t>
+      </w:r>
+    </w:p>
+    <w:p>
+      <w:r>
+        <w:t>Total général : 1000 €.</w:t>
       </w:r>
     </w:p>
     <w:sectPr>

</xml_diff>